<commit_message>
dev-1.x-reorg: extension mechanism for user interface features
</commit_message>
<xml_diff>
--- a/blueprints/KMS HTML5.docx
+++ b/blueprints/KMS HTML5.docx
@@ -23,8 +23,6 @@
           <w:b/>
         </w:rPr>
       </w:pPr>
-      <w:bookmarkStart w:id="0" w:name="_GoBack"/>
-      <w:bookmarkEnd w:id="0"/>
       <w:r>
         <w:rPr>
           <w:b/>
@@ -68,61 +66,18 @@
     </w:p>
     <w:p>
       <w:r>
-        <w:t>The splash screen’s style should be consistent with the application style and it can contain some elements of the application main page for continuity.</w:t>
+        <w:t>The splash screen’s style should be consistent with the application style and it contain</w:t>
+      </w:r>
+      <w:r>
+        <w:t>s</w:t>
+      </w:r>
+      <w:r>
+        <w:t xml:space="preserve"> some elements of the application main page for continuity.</w:t>
       </w:r>
     </w:p>
     <w:p>
       <w:r>
-        <w:t xml:space="preserve">The files for the splash screen are stored under </w:t>
-      </w:r>
-      <w:r>
-        <w:t>packages</w:t>
-      </w:r>
-      <w:r>
-        <w:t>/</w:t>
-      </w:r>
-      <w:proofErr w:type="spellStart"/>
-      <w:r>
-        <w:t>kms</w:t>
-      </w:r>
-      <w:proofErr w:type="spellEnd"/>
-      <w:r>
-        <w:t>-zip</w:t>
-      </w:r>
-      <w:r>
-        <w:t>/</w:t>
-      </w:r>
-      <w:proofErr w:type="spellStart"/>
-      <w:r>
-        <w:t>src</w:t>
-      </w:r>
-      <w:proofErr w:type="spellEnd"/>
-      <w:r>
-        <w:t>/</w:t>
-      </w:r>
-      <w:r>
-        <w:t>main</w:t>
-      </w:r>
-      <w:r>
-        <w:t>/</w:t>
-      </w:r>
-      <w:r>
-        <w:t>application</w:t>
-      </w:r>
-      <w:r>
-        <w:t>/</w:t>
-      </w:r>
-      <w:r>
-        <w:t>features</w:t>
-      </w:r>
-      <w:r>
-        <w:t>/</w:t>
-      </w:r>
-      <w:r>
-        <w:t>html5</w:t>
-      </w:r>
-      <w:r>
-        <w:t>.</w:t>
+        <w:t xml:space="preserve">The splash screen is provided by mtwilson-core-html5. </w:t>
       </w:r>
     </w:p>
     <w:p>
@@ -135,23 +90,19 @@
     </w:p>
     <w:p>
       <w:r>
-        <w:t>The kms-html5 project contains the static HTML5 resources for the main application. Other features are loaded and inserted from this code. The files are under kms-html5/</w:t>
+        <w:t xml:space="preserve">The </w:t>
       </w:r>
-      <w:proofErr w:type="spellStart"/>
       <w:r>
-        <w:t>src</w:t>
+        <w:t>mtwilson-core</w:t>
       </w:r>
-      <w:proofErr w:type="spellEnd"/>
       <w:r>
-        <w:t>/main/resources/</w:t>
+        <w:t xml:space="preserve">-html5 project contains the static HTML5 resources for the main application. Other features are loaded and inserted </w:t>
       </w:r>
-      <w:proofErr w:type="spellStart"/>
       <w:r>
-        <w:t>publicResources</w:t>
+        <w:t>to the UI by</w:t>
       </w:r>
-      <w:proofErr w:type="spellEnd"/>
       <w:r>
-        <w:t>.</w:t>
+        <w:t xml:space="preserve"> this code.</w:t>
       </w:r>
     </w:p>
     <w:p>
@@ -164,85 +115,49 @@
     </w:p>
     <w:p>
       <w:r>
-        <w:t>Any .jar file can add static HTML5 content to the UI by placing it under a “</w:t>
-      </w:r>
-      <w:proofErr w:type="spellStart"/>
-      <w:r>
-        <w:t>publicResources</w:t>
-      </w:r>
-      <w:proofErr w:type="spellEnd"/>
-      <w:r>
-        <w:t xml:space="preserve">” folder. In the source tree this would be under the project’s </w:t>
-      </w:r>
-      <w:proofErr w:type="spellStart"/>
-      <w:r>
-        <w:t>src</w:t>
-      </w:r>
-      <w:proofErr w:type="spellEnd"/>
-      <w:r>
-        <w:t>/main/resources/</w:t>
-      </w:r>
-      <w:proofErr w:type="spellStart"/>
-      <w:r>
-        <w:t>publicResources</w:t>
-      </w:r>
-      <w:proofErr w:type="spellEnd"/>
-      <w:r>
-        <w:t>. A JAX-RS class provides read access to all files under “</w:t>
-      </w:r>
-      <w:proofErr w:type="spellStart"/>
-      <w:r>
-        <w:t>publicResources</w:t>
-      </w:r>
-      <w:proofErr w:type="spellEnd"/>
-      <w:r>
-        <w:t xml:space="preserve">” in the </w:t>
-      </w:r>
-      <w:proofErr w:type="spellStart"/>
-      <w:r>
-        <w:t>classpath</w:t>
-      </w:r>
-      <w:proofErr w:type="spellEnd"/>
-      <w:r>
-        <w:t>.</w:t>
+        <w:t xml:space="preserve">There are two methods for providing static HTML5 content to the UI. </w:t>
       </w:r>
     </w:p>
     <w:p>
+      <w:r>
+        <w:t>First, a</w:t>
+      </w:r>
+      <w:r>
+        <w:t xml:space="preserve">ny .jar file can add static HTML5 content to the UI by placing it under a “publicResources” folder. In the source tree this would be under the project’s src/main/resources/publicResources. A JAX-RS class </w:t>
+      </w:r>
+      <w:r>
+        <w:t xml:space="preserve">in mtwilson-core-html5 </w:t>
+      </w:r>
+      <w:r>
+        <w:t>provides read access to all files under “publicResources” in the classpath.</w:t>
+      </w:r>
+      <w:r>
+        <w:t xml:space="preserve"> However, the UI has to already “know” to load those resources from a specific URI relative to the application URI. </w:t>
+      </w:r>
+    </w:p>
+    <w:p>
+      <w:r>
+        <w:t xml:space="preserve">Second, any feature can add static HTML5 content to the UI by placing it under a src/main/html5 folder in the Maven project layout and inheriting from mtwilson-core-feature-zip. See blueprint for mtwilson-core-html5 for more details. This content can then be discovered by and automatically integrated into the UI by including extensions for known extension points. </w:t>
+      </w:r>
+    </w:p>
+    <w:p>
       <w:pPr>
         <w:pStyle w:val="Heading2"/>
       </w:pPr>
       <w:r>
+        <w:lastRenderedPageBreak/>
         <w:t>Resource Loader</w:t>
       </w:r>
     </w:p>
     <w:p>
       <w:r>
-        <w:t xml:space="preserve">A resource loader </w:t>
+        <w:t xml:space="preserve">A resource loader javascript class in the UI is in charge of loading HTML, CSS, and JS files, ensuring that each file is loaded only once, and ensuring that a Javascript snippet that declares a dependency on external Javascript files is not run until all those files have been loaded. </w:t>
       </w:r>
-      <w:proofErr w:type="spellStart"/>
       <w:r>
-        <w:t>javascript</w:t>
+        <w:t>This resource loader is provided by mtwilson-core-html5.</w:t>
       </w:r>
-      <w:proofErr w:type="spellEnd"/>
-      <w:r>
-        <w:t xml:space="preserve"> class in the UI is in charge of loading HTML, CSS, and JS files, ensuring that each file is loaded only once, and ensuring that a </w:t>
-      </w:r>
-      <w:proofErr w:type="spellStart"/>
-      <w:r>
-        <w:t>Javascript</w:t>
-      </w:r>
-      <w:proofErr w:type="spellEnd"/>
-      <w:r>
-        <w:t xml:space="preserve"> snippet that declares a dependency on external </w:t>
-      </w:r>
-      <w:proofErr w:type="spellStart"/>
-      <w:r>
-        <w:t>Javascript</w:t>
-      </w:r>
-      <w:proofErr w:type="spellEnd"/>
-      <w:r>
-        <w:t xml:space="preserve"> files is not run until all those files have been loaded. </w:t>
-      </w:r>
+      <w:bookmarkStart w:id="0" w:name="_GoBack"/>
+      <w:bookmarkEnd w:id="0"/>
     </w:p>
     <w:p/>
     <w:p/>

</xml_diff>